<commit_message>
updated group reflection document
</commit_message>
<xml_diff>
--- a/Report/Group Reflection.docx
+++ b/Report/Group Reflection.docx
@@ -1,99 +1,368 @@
 
 <file path=word/document.xml><?xml version="1.0" encoding="utf-8"?>
-<w:document xmlns:wpc="http://schemas.microsoft.com/office/word/2010/wordprocessingCanvas" xmlns:cx="http://schemas.microsoft.com/office/drawing/2014/chartex" xmlns:cx1="http://schemas.microsoft.com/office/drawing/2015/9/8/chartex" xmlns:cx2="http://schemas.microsoft.com/office/drawing/2015/10/21/chartex" xmlns:cx3="http://schemas.microsoft.com/office/drawing/2016/5/9/chartex" xmlns:cx4="http://schemas.microsoft.com/office/drawing/2016/5/10/chartex" xmlns:cx5="http://schemas.microsoft.com/office/drawing/2016/5/11/chartex" xmlns:cx6="http://schemas.microsoft.com/office/drawing/2016/5/12/chartex" xmlns:cx7="http://schemas.microsoft.com/office/drawing/2016/5/13/chartex" xmlns:cx8="http://schemas.microsoft.com/office/drawing/2016/5/14/chartex" xmlns:mc="http://schemas.openxmlformats.org/markup-compatibility/2006" xmlns:aink="http://schemas.microsoft.com/office/drawing/2016/ink" xmlns:am3d="http://schemas.microsoft.com/office/drawing/2017/model3d" xmlns:o="urn:schemas-microsoft-com:office:office" xmlns:r="http://schemas.openxmlformats.org/officeDocument/2006/relationships" xmlns:m="http://schemas.openxmlformats.org/officeDocument/2006/math" xmlns:v="urn:schemas-microsoft-com:vml" xmlns:wp14="http://schemas.microsoft.com/office/word/2010/wordprocessingDrawing" xmlns:wp="http://schemas.openxmlformats.org/drawingml/2006/wordprocessingDrawing" xmlns:w10="urn:schemas-microsoft-com:office:word" xmlns:w="http://schemas.openxmlformats.org/wordprocessingml/2006/main" xmlns:w14="http://schemas.microsoft.com/office/word/2010/wordml" xmlns:w15="http://schemas.microsoft.com/office/word/2012/wordml" xmlns:w16cid="http://schemas.microsoft.com/office/word/2016/wordml/cid" xmlns:w16se="http://schemas.microsoft.com/office/word/2015/wordml/symex" xmlns:wpg="http://schemas.microsoft.com/office/word/2010/wordprocessingGroup" xmlns:wpi="http://schemas.microsoft.com/office/word/2010/wordprocessingInk" xmlns:wne="http://schemas.microsoft.com/office/word/2006/wordml" xmlns:wps="http://schemas.microsoft.com/office/word/2010/wordprocessingShape" mc:Ignorable="w14 w15 w16se w16cid wp14">
+<w:document xmlns:wpc="http://schemas.microsoft.com/office/word/2010/wordprocessingCanvas" xmlns:mc="http://schemas.openxmlformats.org/markup-compatibility/2006" xmlns:o="urn:schemas-microsoft-com:office:office" xmlns:r="http://schemas.openxmlformats.org/officeDocument/2006/relationships" xmlns:m="http://schemas.openxmlformats.org/officeDocument/2006/math" xmlns:v="urn:schemas-microsoft-com:vml" xmlns:wp14="http://schemas.microsoft.com/office/word/2010/wordprocessingDrawing" xmlns:wp="http://schemas.openxmlformats.org/drawingml/2006/wordprocessingDrawing" xmlns:w10="urn:schemas-microsoft-com:office:word" xmlns:w="http://schemas.openxmlformats.org/wordprocessingml/2006/main" xmlns:w14="http://schemas.microsoft.com/office/word/2010/wordml" xmlns:w15="http://schemas.microsoft.com/office/word/2012/wordml" xmlns:wpg="http://schemas.microsoft.com/office/word/2010/wordprocessingGroup" xmlns:wpi="http://schemas.microsoft.com/office/word/2010/wordprocessingInk" xmlns:wne="http://schemas.microsoft.com/office/word/2006/wordml" xmlns:wps="http://schemas.microsoft.com/office/word/2010/wordprocessingShape" mc:Ignorable="w14 w15 wp14">
   <w:body>
     <w:p>
       <w:pPr>
         <w:pStyle w:val="Title"/>
         <w:jc w:val="center"/>
       </w:pPr>
+      <w:r>
+        <w:t>Group Reflection</w:t>
+      </w:r>
+    </w:p>
+    <w:p>
+      <w:r>
+        <w:t xml:space="preserve">Towards the end of the assignment period, you should reflect as a group on how well you think you have performed in this assignment. You should include whatever evidence you may have about the groups processes (such as commit trails from GitHub, or project meeting minutes). Each member of the group should contribute up to 200 words about their own perception of the group, and the group as a whole should contribute around 400 words. This should include the following attributes. </w:t>
+      </w:r>
+    </w:p>
+    <w:p>
+      <w:pPr>
+        <w:rPr>
+          <w:b/>
+        </w:rPr>
+      </w:pPr>
+    </w:p>
+    <w:p>
+      <w:pPr>
+        <w:rPr>
+          <w:b/>
+        </w:rPr>
+      </w:pPr>
+      <w:r>
+        <w:rPr>
+          <w:b/>
+        </w:rPr>
+        <w:t>What went well?</w:t>
+      </w:r>
+    </w:p>
+    <w:p>
+      <w:r>
+        <w:t>Jenna</w:t>
+      </w:r>
+      <w:r>
+        <w:br/>
+      </w:r>
+      <w:proofErr w:type="gramStart"/>
+      <w:r>
+        <w:t>Some</w:t>
+      </w:r>
+      <w:proofErr w:type="gramEnd"/>
+      <w:r>
+        <w:t xml:space="preserve"> of us worked really well together.</w:t>
+      </w:r>
+      <w:r>
+        <w:t xml:space="preserve"> We we</w:t>
+      </w:r>
+      <w:r>
+        <w:t xml:space="preserve">re able to finish all parts of </w:t>
+      </w:r>
+      <w:r>
+        <w:t>the assignment</w:t>
+      </w:r>
+      <w:r>
+        <w:t xml:space="preserve"> on time and build the website.</w:t>
+      </w:r>
+    </w:p>
+    <w:p>
+      <w:r>
+        <w:t>Samuel</w:t>
+      </w:r>
+      <w:r>
+        <w:br/>
+        <w:t>For half the team there was good open communication channels despite diff</w:t>
+      </w:r>
+      <w:r>
+        <w:t>erent time zones and scheduling.</w:t>
+      </w:r>
+    </w:p>
+    <w:p>
+      <w:r>
+        <w:t>Stanton</w:t>
+      </w:r>
+      <w:r>
+        <w:br/>
+        <w:t>Great rapport with the team members who were present, able to freely discuss i</w:t>
+      </w:r>
+      <w:r>
+        <w:t xml:space="preserve">deas. Organising </w:t>
+      </w:r>
+      <w:r>
+        <w:t>different parts of the report to complet</w:t>
+      </w:r>
+      <w:r>
+        <w:t xml:space="preserve">e separately and collaboratively was </w:t>
+      </w:r>
+      <w:r>
+        <w:t xml:space="preserve">easy and efficient. In particular, I found the application idea generation and discussion enjoyable </w:t>
+      </w:r>
+      <w:r>
+        <w:t>and interesting</w:t>
+      </w:r>
+      <w:r>
+        <w:t xml:space="preserve">. </w:t>
+      </w:r>
+    </w:p>
+    <w:p/>
+    <w:p>
+      <w:r>
+        <w:rPr>
+          <w:b/>
+        </w:rPr>
+        <w:t>What could be improved</w:t>
+      </w:r>
+      <w:r>
+        <w:rPr>
+          <w:b/>
+        </w:rPr>
+        <w:t>?</w:t>
+      </w:r>
+      <w:r>
+        <w:rPr>
+          <w:b/>
+        </w:rPr>
+        <w:t xml:space="preserve"> </w:t>
+      </w:r>
+    </w:p>
+    <w:p>
+      <w:r>
+        <w:t>Jenna</w:t>
+      </w:r>
+      <w:r>
+        <w:br/>
+      </w:r>
+      <w:r>
+        <w:t>Attendance. Throughout the duration of working on the project, not all members contributed which mad the collaboration portions of the assignment difficult at times.</w:t>
+      </w:r>
+    </w:p>
+    <w:p>
+      <w:r>
+        <w:t>S</w:t>
+      </w:r>
+      <w:r>
+        <w:t>amuel</w:t>
+      </w:r>
+      <w:r>
+        <w:br/>
+      </w:r>
+      <w:r>
+        <w:t>If non attendees had better communication regarding their circumstances (busy etc.) it would have at least provided us with better visibility on what was happening and enable us to plan and structure our working model effectively</w:t>
+      </w:r>
+      <w:r>
+        <w:t>.</w:t>
+      </w:r>
+    </w:p>
+    <w:p>
+      <w:r>
+        <w:t>Stanton</w:t>
+      </w:r>
+      <w:r>
+        <w:br/>
+      </w:r>
+      <w:r>
+        <w:t>Communication, I think if a consistent level of effort from all involved parties w</w:t>
+      </w:r>
+      <w:r>
+        <w:t xml:space="preserve">as present we would been able to build a truly impressive report and would have generated even more amazing ideas for the development of the application. </w:t>
+      </w:r>
+    </w:p>
+    <w:p/>
+    <w:p>
+      <w:pPr>
+        <w:rPr>
+          <w:b/>
+        </w:rPr>
+      </w:pPr>
+      <w:r>
+        <w:rPr>
+          <w:b/>
+        </w:rPr>
+        <w:t xml:space="preserve">At least one thing that was surprising </w:t>
+      </w:r>
+      <w:r>
+        <w:rPr>
+          <w:b/>
+        </w:rPr>
+        <w:br/>
+      </w:r>
+    </w:p>
+    <w:p>
+      <w:r>
+        <w:t>J</w:t>
+      </w:r>
+      <w:r>
+        <w:t>enna</w:t>
+      </w:r>
+      <w:r>
+        <w:br/>
+      </w:r>
+      <w:r>
+        <w:t>The difficulty</w:t>
+      </w:r>
+      <w:r>
+        <w:t xml:space="preserve"> with getting everyone in the group toge</w:t>
+      </w:r>
+      <w:r>
+        <w:t xml:space="preserve">ther to work on the application, even with Discord </w:t>
+      </w:r>
+      <w:r>
+        <w:t>being an effective tool available for all team members</w:t>
+      </w:r>
+    </w:p>
+    <w:p/>
+    <w:p>
+      <w:pPr>
+        <w:rPr>
+          <w:b/>
+        </w:rPr>
+      </w:pPr>
+      <w:r>
+        <w:rPr>
+          <w:b/>
+        </w:rPr>
+        <w:lastRenderedPageBreak/>
+        <w:t>Samuel</w:t>
+      </w:r>
+      <w:r>
+        <w:rPr>
+          <w:b/>
+        </w:rPr>
+        <w:br/>
+      </w:r>
+      <w:r>
+        <w:t xml:space="preserve">Annoyance of </w:t>
+      </w:r>
+      <w:proofErr w:type="spellStart"/>
+      <w:r>
+        <w:t>Javascript</w:t>
+      </w:r>
+      <w:proofErr w:type="spellEnd"/>
+      <w:r>
+        <w:t>! Difficulty interpreting the industry data. It makes sense what it is, but actu</w:t>
+      </w:r>
+      <w:r>
+        <w:t>ally trying to talk about it and extrapolate relevant concepts for the report was difficult.</w:t>
+      </w:r>
+    </w:p>
+    <w:p>
+      <w:pPr>
+        <w:rPr>
+          <w:b/>
+        </w:rPr>
+      </w:pPr>
+      <w:r>
+        <w:rPr>
+          <w:b/>
+        </w:rPr>
+        <w:t>Stanton</w:t>
+      </w:r>
+      <w:r>
+        <w:rPr>
+          <w:b/>
+        </w:rPr>
+        <w:br/>
+      </w:r>
+      <w:r>
+        <w:t xml:space="preserve">While challenges are to be expected, I found I still greatly underestimated to what extent it would be an issue. </w:t>
+      </w:r>
+      <w:r>
+        <w:t>It is</w:t>
+      </w:r>
+      <w:r>
+        <w:t xml:space="preserve"> an aspect I will</w:t>
+      </w:r>
+      <w:r>
+        <w:t xml:space="preserve"> be mindful </w:t>
+      </w:r>
+      <w:r>
+        <w:t xml:space="preserve">when considering a </w:t>
+      </w:r>
+      <w:r>
+        <w:t>potential career as a software developer.</w:t>
+      </w:r>
+    </w:p>
+    <w:p/>
+    <w:p>
+      <w:pPr>
+        <w:rPr>
+          <w:b/>
+        </w:rPr>
+      </w:pPr>
+      <w:r>
+        <w:rPr>
+          <w:b/>
+        </w:rPr>
+        <w:t xml:space="preserve">At least one thing that you have learned about groups </w:t>
+      </w:r>
+    </w:p>
+    <w:p>
+      <w:r>
+        <w:t>J</w:t>
+      </w:r>
+      <w:r>
+        <w:t>enna</w:t>
+      </w:r>
+      <w:r>
+        <w:br/>
+      </w:r>
+      <w:r>
+        <w:t>While echoing my previous answers, the issue of getting everyone to participate was a learning experience for sure.</w:t>
+      </w:r>
+      <w:r>
+        <w:br/>
+      </w:r>
+    </w:p>
+    <w:p>
+      <w:r>
+        <w:t>Samuel</w:t>
+      </w:r>
+    </w:p>
+    <w:p>
+      <w:r>
+        <w:t xml:space="preserve">The </w:t>
+      </w:r>
+      <w:r>
+        <w:t>impact that different schedules, time zones and effective communication has. As an I.T professional, there will be times where remote work be required and this project was a good reflection of what can happen when there is a communication breakdown.</w:t>
+      </w:r>
+    </w:p>
+    <w:p/>
+    <w:p>
+      <w:r>
+        <w:t>Stan</w:t>
+      </w:r>
+      <w:r>
+        <w:br/>
+        <w:t xml:space="preserve">That there will be instances where extra work will be required from individuals to ensure a project is fulfilled if there is a breakdown in communication or collaboration, as these can occur at any stage. It also accentuated the requirement of have everyone and all aspects of the work organised. </w:t>
+      </w:r>
       <w:bookmarkStart w:id="0" w:name="_GoBack"/>
-      <w:r>
-        <w:t>Group Reflection</w:t>
-      </w:r>
-    </w:p>
-    <w:bookmarkEnd w:id="0"/>
-    <w:p>
-      <w:r>
-        <w:t xml:space="preserve">Towards the end of the assignment period, you should reflect as a group on how well you think you have performed in this assignment. You should include whatever evidence you may have about the groups processes (such as commit trails from GitHub, or project meeting minutes). Each member of the group should contribute up to 200 words about their own perception of the group, and the group </w:t>
-      </w:r>
-      <w:proofErr w:type="gramStart"/>
-      <w:r>
-        <w:t>as a whole should</w:t>
-      </w:r>
-      <w:proofErr w:type="gramEnd"/>
-      <w:r>
-        <w:t xml:space="preserve"> contribute around 400 words. This should include the following attributes. </w:t>
-      </w:r>
-    </w:p>
-    <w:p>
-      <w:pPr>
-        <w:pStyle w:val="ListParagraph"/>
-        <w:numPr>
-          <w:ilvl w:val="0"/>
-          <w:numId w:val="3"/>
-        </w:numPr>
-      </w:pPr>
-      <w:r>
-        <w:t xml:space="preserve">What went well </w:t>
-      </w:r>
-    </w:p>
-    <w:p>
-      <w:pPr>
-        <w:pStyle w:val="ListParagraph"/>
-        <w:numPr>
-          <w:ilvl w:val="0"/>
-          <w:numId w:val="3"/>
-        </w:numPr>
-      </w:pPr>
-      <w:r>
-        <w:t xml:space="preserve">What could be improved </w:t>
-      </w:r>
-    </w:p>
-    <w:p>
-      <w:pPr>
-        <w:pStyle w:val="ListParagraph"/>
-        <w:numPr>
-          <w:ilvl w:val="0"/>
-          <w:numId w:val="3"/>
-        </w:numPr>
-      </w:pPr>
-      <w:r>
-        <w:t xml:space="preserve">At least one thing that was surprising </w:t>
-      </w:r>
-    </w:p>
-    <w:p>
-      <w:pPr>
-        <w:pStyle w:val="ListParagraph"/>
-        <w:numPr>
-          <w:ilvl w:val="0"/>
-          <w:numId w:val="3"/>
-        </w:numPr>
-      </w:pPr>
-      <w:r>
-        <w:t xml:space="preserve">At least one thing that you have learned about groups </w:t>
-      </w:r>
-    </w:p>
-    <w:p>
-      <w:pPr>
-        <w:pStyle w:val="ListParagraph"/>
-        <w:numPr>
-          <w:ilvl w:val="0"/>
-          <w:numId w:val="3"/>
-        </w:numPr>
-      </w:pPr>
-      <w:r>
-        <w:t xml:space="preserve">Remember to include in your section on Tools how well you think your </w:t>
-      </w:r>
-      <w:proofErr w:type="spellStart"/>
-      <w:r>
-        <w:t>Github</w:t>
-      </w:r>
-      <w:proofErr w:type="spellEnd"/>
-      <w:r>
-        <w:t xml:space="preserve"> log of activity reflects your group’s work on this assignment.</w:t>
-      </w:r>
-    </w:p>
+      <w:bookmarkEnd w:id="0"/>
+    </w:p>
+    <w:p/>
+    <w:p>
+      <w:pPr>
+        <w:rPr>
+          <w:b/>
+        </w:rPr>
+      </w:pPr>
+      <w:r>
+        <w:rPr>
+          <w:b/>
+        </w:rPr>
+        <w:t>How well did GitHub work?</w:t>
+      </w:r>
+    </w:p>
+    <w:p>
+      <w:r>
+        <w:t>All</w:t>
+      </w:r>
+      <w:r>
+        <w:br/>
+      </w:r>
+      <w:r>
+        <w:t>For those who participated, it worked well. It was definitely a learning curve, a clash occurred once between Samuel and Stan when a push for a particular aspect was attempted, but this was quickly resolved. Overall it kept the work neatly organised and made collaboration efficient and effective. Additionally, it was a great learning experience for the team members who did utilise it.</w:t>
+      </w:r>
+    </w:p>
+    <w:p/>
     <w:sectPr>
       <w:pgSz w:w="11906" w:h="16838"/>
       <w:pgMar w:top="1440" w:right="1440" w:bottom="1440" w:left="1440" w:header="708" w:footer="708" w:gutter="0"/>
@@ -105,7 +374,7 @@
 </file>
 
 <file path=word/numbering.xml><?xml version="1.0" encoding="utf-8"?>
-<w:numbering xmlns:wpc="http://schemas.microsoft.com/office/word/2010/wordprocessingCanvas" xmlns:cx="http://schemas.microsoft.com/office/drawing/2014/chartex" xmlns:cx1="http://schemas.microsoft.com/office/drawing/2015/9/8/chartex" xmlns:cx2="http://schemas.microsoft.com/office/drawing/2015/10/21/chartex" xmlns:cx3="http://schemas.microsoft.com/office/drawing/2016/5/9/chartex" xmlns:cx4="http://schemas.microsoft.com/office/drawing/2016/5/10/chartex" xmlns:cx5="http://schemas.microsoft.com/office/drawing/2016/5/11/chartex" xmlns:cx6="http://schemas.microsoft.com/office/drawing/2016/5/12/chartex" xmlns:cx7="http://schemas.microsoft.com/office/drawing/2016/5/13/chartex" xmlns:cx8="http://schemas.microsoft.com/office/drawing/2016/5/14/chartex" xmlns:mc="http://schemas.openxmlformats.org/markup-compatibility/2006" xmlns:aink="http://schemas.microsoft.com/office/drawing/2016/ink" xmlns:am3d="http://schemas.microsoft.com/office/drawing/2017/model3d" xmlns:o="urn:schemas-microsoft-com:office:office" xmlns:r="http://schemas.openxmlformats.org/officeDocument/2006/relationships" xmlns:m="http://schemas.openxmlformats.org/officeDocument/2006/math" xmlns:v="urn:schemas-microsoft-com:vml" xmlns:wp14="http://schemas.microsoft.com/office/word/2010/wordprocessingDrawing" xmlns:wp="http://schemas.openxmlformats.org/drawingml/2006/wordprocessingDrawing" xmlns:w10="urn:schemas-microsoft-com:office:word" xmlns:w="http://schemas.openxmlformats.org/wordprocessingml/2006/main" xmlns:w14="http://schemas.microsoft.com/office/word/2010/wordml" xmlns:w15="http://schemas.microsoft.com/office/word/2012/wordml" xmlns:w16cid="http://schemas.microsoft.com/office/word/2016/wordml/cid" xmlns:w16se="http://schemas.microsoft.com/office/word/2015/wordml/symex" xmlns:wpg="http://schemas.microsoft.com/office/word/2010/wordprocessingGroup" xmlns:wpi="http://schemas.microsoft.com/office/word/2010/wordprocessingInk" xmlns:wne="http://schemas.microsoft.com/office/word/2006/wordml" xmlns:wps="http://schemas.microsoft.com/office/word/2010/wordprocessingShape" mc:Ignorable="w14 w15 w16se w16cid wp14">
+<w:numbering xmlns:wpc="http://schemas.microsoft.com/office/word/2010/wordprocessingCanvas" xmlns:mc="http://schemas.openxmlformats.org/markup-compatibility/2006" xmlns:o="urn:schemas-microsoft-com:office:office" xmlns:r="http://schemas.openxmlformats.org/officeDocument/2006/relationships" xmlns:m="http://schemas.openxmlformats.org/officeDocument/2006/math" xmlns:v="urn:schemas-microsoft-com:vml" xmlns:wp14="http://schemas.microsoft.com/office/word/2010/wordprocessingDrawing" xmlns:wp="http://schemas.openxmlformats.org/drawingml/2006/wordprocessingDrawing" xmlns:w10="urn:schemas-microsoft-com:office:word" xmlns:w="http://schemas.openxmlformats.org/wordprocessingml/2006/main" xmlns:w14="http://schemas.microsoft.com/office/word/2010/wordml" xmlns:w15="http://schemas.microsoft.com/office/word/2012/wordml" xmlns:wpg="http://schemas.microsoft.com/office/word/2010/wordprocessingGroup" xmlns:wpi="http://schemas.microsoft.com/office/word/2010/wordprocessingInk" xmlns:wne="http://schemas.microsoft.com/office/word/2006/wordml" xmlns:wps="http://schemas.microsoft.com/office/word/2010/wordprocessingShape" mc:Ignorable="w14 w15 wp14">
   <w:abstractNum w:abstractNumId="0" w15:restartNumberingAfterBreak="0">
     <w:nsid w:val="08CB74E7"/>
     <w:multiLevelType w:val="hybridMultilevel"/>
@@ -234,7 +503,7 @@
         <w:rFonts w:ascii="Calibri" w:eastAsiaTheme="minorHAnsi" w:hAnsi="Calibri" w:cs="Calibri" w:hint="default"/>
       </w:rPr>
     </w:lvl>
-    <w:lvl w:ilvl="1" w:tplc="0C090003" w:tentative="1">
+    <w:lvl w:ilvl="1" w:tplc="0C090003">
       <w:start w:val="1"/>
       <w:numFmt w:val="bullet"/>
       <w:lvlText w:val="o"/>
@@ -457,7 +726,7 @@
 </file>
 
 <file path=word/styles.xml><?xml version="1.0" encoding="utf-8"?>
-<w:styles xmlns:mc="http://schemas.openxmlformats.org/markup-compatibility/2006" xmlns:r="http://schemas.openxmlformats.org/officeDocument/2006/relationships" xmlns:w="http://schemas.openxmlformats.org/wordprocessingml/2006/main" xmlns:w14="http://schemas.microsoft.com/office/word/2010/wordml" xmlns:w15="http://schemas.microsoft.com/office/word/2012/wordml" xmlns:w16cid="http://schemas.microsoft.com/office/word/2016/wordml/cid" xmlns:w16se="http://schemas.microsoft.com/office/word/2015/wordml/symex" mc:Ignorable="w14 w15 w16se w16cid">
+<w:styles xmlns:mc="http://schemas.openxmlformats.org/markup-compatibility/2006" xmlns:r="http://schemas.openxmlformats.org/officeDocument/2006/relationships" xmlns:w="http://schemas.openxmlformats.org/wordprocessingml/2006/main" xmlns:w14="http://schemas.microsoft.com/office/word/2010/wordml" xmlns:w15="http://schemas.microsoft.com/office/word/2012/wordml" mc:Ignorable="w14 w15">
   <w:docDefaults>
     <w:rPrDefault>
       <w:rPr>
@@ -473,7 +742,7 @@
       </w:pPr>
     </w:pPrDefault>
   </w:docDefaults>
-  <w:latentStyles w:defLockedState="0" w:defUIPriority="99" w:defSemiHidden="0" w:defUnhideWhenUsed="0" w:defQFormat="0" w:count="377">
+  <w:latentStyles w:defLockedState="0" w:defUIPriority="99" w:defSemiHidden="0" w:defUnhideWhenUsed="0" w:defQFormat="0" w:count="371">
     <w:lsdException w:name="Normal" w:uiPriority="0" w:qFormat="1"/>
     <w:lsdException w:name="heading 1" w:uiPriority="9" w:qFormat="1"/>
     <w:lsdException w:name="heading 2" w:semiHidden="1" w:uiPriority="9" w:unhideWhenUsed="1" w:qFormat="1"/>
@@ -845,12 +1114,6 @@
     <w:lsdException w:name="List Table 5 Dark Accent 6" w:uiPriority="50"/>
     <w:lsdException w:name="List Table 6 Colorful Accent 6" w:uiPriority="51"/>
     <w:lsdException w:name="List Table 7 Colorful Accent 6" w:uiPriority="52"/>
-    <w:lsdException w:name="Mention" w:semiHidden="1" w:unhideWhenUsed="1"/>
-    <w:lsdException w:name="Smart Hyperlink" w:semiHidden="1" w:unhideWhenUsed="1"/>
-    <w:lsdException w:name="Hashtag" w:semiHidden="1" w:unhideWhenUsed="1"/>
-    <w:lsdException w:name="Unresolved Mention" w:semiHidden="1" w:unhideWhenUsed="1"/>
-    <w:lsdException w:name="Smart Link" w:semiHidden="1" w:unhideWhenUsed="1"/>
-    <w:lsdException w:name="Smart Link Error" w:semiHidden="1" w:unhideWhenUsed="1"/>
   </w:latentStyles>
   <w:style w:type="paragraph" w:default="1" w:styleId="Normal">
     <w:name w:val="Normal"/>
@@ -1087,7 +1350,7 @@
       <w:u w:val="single"/>
     </w:rPr>
   </w:style>
-  <w:style w:type="character" w:styleId="UnresolvedMention">
+  <w:style w:type="character" w:customStyle="1" w:styleId="UnresolvedMention">
     <w:name w:val="Unresolved Mention"/>
     <w:basedOn w:val="DefaultParagraphFont"/>
     <w:uiPriority w:val="99"/>

</xml_diff>

<commit_message>
All docs in the report directory had minor spelling/gramar changes made except IT Technologies which had the google doc information pasted in. Major upate to content on the webpage for the about section, project page, it technologies, group reflection, and interview of it pro. Menu fixed (with help of SO post) which now hides/shows div body-panels correctly. Additional menu items added as required.
</commit_message>
<xml_diff>
--- a/Report/Group Reflection.docx
+++ b/Report/Group Reflection.docx
@@ -1,6 +1,6 @@
 
 <file path=word/document.xml><?xml version="1.0" encoding="utf-8"?>
-<w:document xmlns:wpc="http://schemas.microsoft.com/office/word/2010/wordprocessingCanvas" xmlns:mc="http://schemas.openxmlformats.org/markup-compatibility/2006" xmlns:o="urn:schemas-microsoft-com:office:office" xmlns:r="http://schemas.openxmlformats.org/officeDocument/2006/relationships" xmlns:m="http://schemas.openxmlformats.org/officeDocument/2006/math" xmlns:v="urn:schemas-microsoft-com:vml" xmlns:wp14="http://schemas.microsoft.com/office/word/2010/wordprocessingDrawing" xmlns:wp="http://schemas.openxmlformats.org/drawingml/2006/wordprocessingDrawing" xmlns:w10="urn:schemas-microsoft-com:office:word" xmlns:w="http://schemas.openxmlformats.org/wordprocessingml/2006/main" xmlns:w14="http://schemas.microsoft.com/office/word/2010/wordml" xmlns:w15="http://schemas.microsoft.com/office/word/2012/wordml" xmlns:wpg="http://schemas.microsoft.com/office/word/2010/wordprocessingGroup" xmlns:wpi="http://schemas.microsoft.com/office/word/2010/wordprocessingInk" xmlns:wne="http://schemas.microsoft.com/office/word/2006/wordml" xmlns:wps="http://schemas.microsoft.com/office/word/2010/wordprocessingShape" mc:Ignorable="w14 w15 wp14">
+<w:document xmlns:wpc="http://schemas.microsoft.com/office/word/2010/wordprocessingCanvas" xmlns:cx="http://schemas.microsoft.com/office/drawing/2014/chartex" xmlns:cx1="http://schemas.microsoft.com/office/drawing/2015/9/8/chartex" xmlns:cx2="http://schemas.microsoft.com/office/drawing/2015/10/21/chartex" xmlns:cx3="http://schemas.microsoft.com/office/drawing/2016/5/9/chartex" xmlns:cx4="http://schemas.microsoft.com/office/drawing/2016/5/10/chartex" xmlns:cx5="http://schemas.microsoft.com/office/drawing/2016/5/11/chartex" xmlns:cx6="http://schemas.microsoft.com/office/drawing/2016/5/12/chartex" xmlns:cx7="http://schemas.microsoft.com/office/drawing/2016/5/13/chartex" xmlns:cx8="http://schemas.microsoft.com/office/drawing/2016/5/14/chartex" xmlns:mc="http://schemas.openxmlformats.org/markup-compatibility/2006" xmlns:aink="http://schemas.microsoft.com/office/drawing/2016/ink" xmlns:am3d="http://schemas.microsoft.com/office/drawing/2017/model3d" xmlns:o="urn:schemas-microsoft-com:office:office" xmlns:r="http://schemas.openxmlformats.org/officeDocument/2006/relationships" xmlns:m="http://schemas.openxmlformats.org/officeDocument/2006/math" xmlns:v="urn:schemas-microsoft-com:vml" xmlns:wp14="http://schemas.microsoft.com/office/word/2010/wordprocessingDrawing" xmlns:wp="http://schemas.openxmlformats.org/drawingml/2006/wordprocessingDrawing" xmlns:w10="urn:schemas-microsoft-com:office:word" xmlns:w="http://schemas.openxmlformats.org/wordprocessingml/2006/main" xmlns:w14="http://schemas.microsoft.com/office/word/2010/wordml" xmlns:w15="http://schemas.microsoft.com/office/word/2012/wordml" xmlns:w16cid="http://schemas.microsoft.com/office/word/2016/wordml/cid" xmlns:w16se="http://schemas.microsoft.com/office/word/2015/wordml/symex" xmlns:wpg="http://schemas.microsoft.com/office/word/2010/wordprocessingGroup" xmlns:wpi="http://schemas.microsoft.com/office/word/2010/wordprocessingInk" xmlns:wne="http://schemas.microsoft.com/office/word/2006/wordml" xmlns:wps="http://schemas.microsoft.com/office/word/2010/wordprocessingShape" mc:Ignorable="w14 w15 w16se w16cid wp14">
   <w:body>
     <w:p>
       <w:pPr>
@@ -42,14 +42,7 @@
       </w:r>
       <w:r>
         <w:br/>
-      </w:r>
-      <w:proofErr w:type="gramStart"/>
-      <w:r>
-        <w:t>Some</w:t>
-      </w:r>
-      <w:proofErr w:type="gramEnd"/>
-      <w:r>
-        <w:t xml:space="preserve"> of us worked really well together.</w:t>
+        <w:t>Some of us worked really well together.</w:t>
       </w:r>
       <w:r>
         <w:t xml:space="preserve"> We we</w:t>
@@ -132,7 +125,15 @@
         <w:br/>
       </w:r>
       <w:r>
-        <w:t>Attendance. Throughout the duration of working on the project, not all members contributed which mad the collaboration portions of the assignment difficult at times.</w:t>
+        <w:t>Attendance. Throughout the duration of working on the project, not all members contributed which mad</w:t>
+      </w:r>
+      <w:r>
+        <w:t>e</w:t>
+      </w:r>
+      <w:bookmarkStart w:id="0" w:name="_GoBack"/>
+      <w:bookmarkEnd w:id="0"/>
+      <w:r>
+        <w:t xml:space="preserve"> the collaboration portions of the assignment difficult at times.</w:t>
       </w:r>
     </w:p>
     <w:p>
@@ -230,15 +231,7 @@
         <w:br/>
       </w:r>
       <w:r>
-        <w:t xml:space="preserve">Annoyance of </w:t>
-      </w:r>
-      <w:proofErr w:type="spellStart"/>
-      <w:r>
-        <w:t>Javascript</w:t>
-      </w:r>
-      <w:proofErr w:type="spellEnd"/>
-      <w:r>
-        <w:t>! Difficulty interpreting the industry data. It makes sense what it is, but actu</w:t>
+        <w:t>Annoyance of Javascript! Difficulty interpreting the industry data. It makes sense what it is, but actu</w:t>
       </w:r>
       <w:r>
         <w:t>ally trying to talk about it and extrapolate relevant concepts for the report was difficult.</w:t>
@@ -334,8 +327,6 @@
         <w:br/>
         <w:t xml:space="preserve">That there will be instances where extra work will be required from individuals to ensure a project is fulfilled if there is a breakdown in communication or collaboration, as these can occur at any stage. It also accentuated the requirement of have everyone and all aspects of the work organised. </w:t>
       </w:r>
-      <w:bookmarkStart w:id="0" w:name="_GoBack"/>
-      <w:bookmarkEnd w:id="0"/>
     </w:p>
     <w:p/>
     <w:p>
@@ -374,7 +365,7 @@
 </file>
 
 <file path=word/numbering.xml><?xml version="1.0" encoding="utf-8"?>
-<w:numbering xmlns:wpc="http://schemas.microsoft.com/office/word/2010/wordprocessingCanvas" xmlns:mc="http://schemas.openxmlformats.org/markup-compatibility/2006" xmlns:o="urn:schemas-microsoft-com:office:office" xmlns:r="http://schemas.openxmlformats.org/officeDocument/2006/relationships" xmlns:m="http://schemas.openxmlformats.org/officeDocument/2006/math" xmlns:v="urn:schemas-microsoft-com:vml" xmlns:wp14="http://schemas.microsoft.com/office/word/2010/wordprocessingDrawing" xmlns:wp="http://schemas.openxmlformats.org/drawingml/2006/wordprocessingDrawing" xmlns:w10="urn:schemas-microsoft-com:office:word" xmlns:w="http://schemas.openxmlformats.org/wordprocessingml/2006/main" xmlns:w14="http://schemas.microsoft.com/office/word/2010/wordml" xmlns:w15="http://schemas.microsoft.com/office/word/2012/wordml" xmlns:wpg="http://schemas.microsoft.com/office/word/2010/wordprocessingGroup" xmlns:wpi="http://schemas.microsoft.com/office/word/2010/wordprocessingInk" xmlns:wne="http://schemas.microsoft.com/office/word/2006/wordml" xmlns:wps="http://schemas.microsoft.com/office/word/2010/wordprocessingShape" mc:Ignorable="w14 w15 wp14">
+<w:numbering xmlns:wpc="http://schemas.microsoft.com/office/word/2010/wordprocessingCanvas" xmlns:cx="http://schemas.microsoft.com/office/drawing/2014/chartex" xmlns:cx1="http://schemas.microsoft.com/office/drawing/2015/9/8/chartex" xmlns:cx2="http://schemas.microsoft.com/office/drawing/2015/10/21/chartex" xmlns:cx3="http://schemas.microsoft.com/office/drawing/2016/5/9/chartex" xmlns:cx4="http://schemas.microsoft.com/office/drawing/2016/5/10/chartex" xmlns:cx5="http://schemas.microsoft.com/office/drawing/2016/5/11/chartex" xmlns:cx6="http://schemas.microsoft.com/office/drawing/2016/5/12/chartex" xmlns:cx7="http://schemas.microsoft.com/office/drawing/2016/5/13/chartex" xmlns:cx8="http://schemas.microsoft.com/office/drawing/2016/5/14/chartex" xmlns:mc="http://schemas.openxmlformats.org/markup-compatibility/2006" xmlns:aink="http://schemas.microsoft.com/office/drawing/2016/ink" xmlns:am3d="http://schemas.microsoft.com/office/drawing/2017/model3d" xmlns:o="urn:schemas-microsoft-com:office:office" xmlns:r="http://schemas.openxmlformats.org/officeDocument/2006/relationships" xmlns:m="http://schemas.openxmlformats.org/officeDocument/2006/math" xmlns:v="urn:schemas-microsoft-com:vml" xmlns:wp14="http://schemas.microsoft.com/office/word/2010/wordprocessingDrawing" xmlns:wp="http://schemas.openxmlformats.org/drawingml/2006/wordprocessingDrawing" xmlns:w10="urn:schemas-microsoft-com:office:word" xmlns:w="http://schemas.openxmlformats.org/wordprocessingml/2006/main" xmlns:w14="http://schemas.microsoft.com/office/word/2010/wordml" xmlns:w15="http://schemas.microsoft.com/office/word/2012/wordml" xmlns:w16cid="http://schemas.microsoft.com/office/word/2016/wordml/cid" xmlns:w16se="http://schemas.microsoft.com/office/word/2015/wordml/symex" xmlns:wpg="http://schemas.microsoft.com/office/word/2010/wordprocessingGroup" xmlns:wpi="http://schemas.microsoft.com/office/word/2010/wordprocessingInk" xmlns:wne="http://schemas.microsoft.com/office/word/2006/wordml" xmlns:wps="http://schemas.microsoft.com/office/word/2010/wordprocessingShape" mc:Ignorable="w14 w15 w16se w16cid wp14">
   <w:abstractNum w:abstractNumId="0" w15:restartNumberingAfterBreak="0">
     <w:nsid w:val="08CB74E7"/>
     <w:multiLevelType w:val="hybridMultilevel"/>
@@ -726,7 +717,7 @@
 </file>
 
 <file path=word/styles.xml><?xml version="1.0" encoding="utf-8"?>
-<w:styles xmlns:mc="http://schemas.openxmlformats.org/markup-compatibility/2006" xmlns:r="http://schemas.openxmlformats.org/officeDocument/2006/relationships" xmlns:w="http://schemas.openxmlformats.org/wordprocessingml/2006/main" xmlns:w14="http://schemas.microsoft.com/office/word/2010/wordml" xmlns:w15="http://schemas.microsoft.com/office/word/2012/wordml" mc:Ignorable="w14 w15">
+<w:styles xmlns:mc="http://schemas.openxmlformats.org/markup-compatibility/2006" xmlns:r="http://schemas.openxmlformats.org/officeDocument/2006/relationships" xmlns:w="http://schemas.openxmlformats.org/wordprocessingml/2006/main" xmlns:w14="http://schemas.microsoft.com/office/word/2010/wordml" xmlns:w15="http://schemas.microsoft.com/office/word/2012/wordml" xmlns:w16cid="http://schemas.microsoft.com/office/word/2016/wordml/cid" xmlns:w16se="http://schemas.microsoft.com/office/word/2015/wordml/symex" mc:Ignorable="w14 w15 w16se w16cid">
   <w:docDefaults>
     <w:rPrDefault>
       <w:rPr>
@@ -742,7 +733,7 @@
       </w:pPr>
     </w:pPrDefault>
   </w:docDefaults>
-  <w:latentStyles w:defLockedState="0" w:defUIPriority="99" w:defSemiHidden="0" w:defUnhideWhenUsed="0" w:defQFormat="0" w:count="371">
+  <w:latentStyles w:defLockedState="0" w:defUIPriority="99" w:defSemiHidden="0" w:defUnhideWhenUsed="0" w:defQFormat="0" w:count="377">
     <w:lsdException w:name="Normal" w:uiPriority="0" w:qFormat="1"/>
     <w:lsdException w:name="heading 1" w:uiPriority="9" w:qFormat="1"/>
     <w:lsdException w:name="heading 2" w:semiHidden="1" w:uiPriority="9" w:unhideWhenUsed="1" w:qFormat="1"/>
@@ -890,11 +881,8 @@
     <w:lsdException w:name="Table 3D effects 3" w:semiHidden="1" w:unhideWhenUsed="1"/>
     <w:lsdException w:name="Table Contemporary" w:semiHidden="1" w:unhideWhenUsed="1"/>
     <w:lsdException w:name="Table Elegant" w:semiHidden="1" w:unhideWhenUsed="1"/>
-    <w:lsdException w:name="Table Professional" w:semiHidden="1" w:unhideWhenUsed="1"/>
     <w:lsdException w:name="Table Subtle 1" w:semiHidden="1" w:unhideWhenUsed="1"/>
     <w:lsdException w:name="Table Subtle 2" w:semiHidden="1" w:unhideWhenUsed="1"/>
-    <w:lsdException w:name="Table Web 1" w:semiHidden="1" w:unhideWhenUsed="1"/>
-    <w:lsdException w:name="Table Web 2" w:semiHidden="1" w:unhideWhenUsed="1"/>
     <w:lsdException w:name="Table Web 3" w:semiHidden="1" w:unhideWhenUsed="1"/>
     <w:lsdException w:name="Balloon Text" w:semiHidden="1" w:unhideWhenUsed="1"/>
     <w:lsdException w:name="Table Grid" w:uiPriority="39"/>
@@ -1114,6 +1102,12 @@
     <w:lsdException w:name="List Table 5 Dark Accent 6" w:uiPriority="50"/>
     <w:lsdException w:name="List Table 6 Colorful Accent 6" w:uiPriority="51"/>
     <w:lsdException w:name="List Table 7 Colorful Accent 6" w:uiPriority="52"/>
+    <w:lsdException w:name="Mention" w:semiHidden="1" w:unhideWhenUsed="1"/>
+    <w:lsdException w:name="Smart Hyperlink" w:semiHidden="1" w:unhideWhenUsed="1"/>
+    <w:lsdException w:name="Hashtag" w:semiHidden="1" w:unhideWhenUsed="1"/>
+    <w:lsdException w:name="Unresolved Mention" w:semiHidden="1" w:unhideWhenUsed="1"/>
+    <w:lsdException w:name="Smart Link" w:semiHidden="1" w:unhideWhenUsed="1"/>
+    <w:lsdException w:name="Smart Link Error" w:semiHidden="1" w:unhideWhenUsed="1"/>
   </w:latentStyles>
   <w:style w:type="paragraph" w:default="1" w:styleId="Normal">
     <w:name w:val="Normal"/>
@@ -1350,8 +1344,8 @@
       <w:u w:val="single"/>
     </w:rPr>
   </w:style>
-  <w:style w:type="character" w:customStyle="1" w:styleId="UnresolvedMention">
-    <w:name w:val="Unresolved Mention"/>
+  <w:style w:type="character" w:customStyle="1" w:styleId="UnresolvedMention1">
+    <w:name w:val="Unresolved Mention1"/>
     <w:basedOn w:val="DefaultParagraphFont"/>
     <w:uiPriority w:val="99"/>
     <w:semiHidden/>

</xml_diff>